<commit_message>
Lectures and CW1 Part 1
</commit_message>
<xml_diff>
--- a/Computer Systems Lecture 6.docx
+++ b/Computer Systems Lecture 6.docx
@@ -5,6 +5,7 @@
     <w:p>
       <w:pPr>
         <w:pStyle w:val="Title"/>
+        <w:ind w:firstLine="720"/>
         <w:jc w:val="center"/>
       </w:pPr>
       <w:r>
@@ -109,7 +110,23 @@
           <w:sz w:val="24"/>
           <w:szCs w:val="24"/>
         </w:rPr>
-        <w:t>MIPS uses ‘branch if equal’: beq $s1, $s2, label. This compares the value in $s1 with the value in $s2, if they’re equal it will branch to the instruction marked label, so our earlier if would look like:</w:t>
+        <w:t xml:space="preserve">MIPS uses ‘branch if equal’: </w:t>
+      </w:r>
+      <w:proofErr w:type="spellStart"/>
+      <w:r>
+        <w:rPr>
+          <w:sz w:val="24"/>
+          <w:szCs w:val="24"/>
+        </w:rPr>
+        <w:t>beq</w:t>
+      </w:r>
+      <w:proofErr w:type="spellEnd"/>
+      <w:r>
+        <w:rPr>
+          <w:sz w:val="24"/>
+          <w:szCs w:val="24"/>
+        </w:rPr>
+        <w:t xml:space="preserve"> $s1, $s2, label. This compares the value in $s1 with the value in $s2, if they’re equal it will branch to the instruction marked label, so our earlier if would look like:</w:t>
       </w:r>
     </w:p>
     <w:p>
@@ -1102,7 +1119,23 @@
           <w:sz w:val="24"/>
           <w:szCs w:val="24"/>
         </w:rPr>
-        <w:t>Jumping into the method: jal label</w:t>
+        <w:t xml:space="preserve">Jumping into the method: </w:t>
+      </w:r>
+      <w:proofErr w:type="spellStart"/>
+      <w:r>
+        <w:rPr>
+          <w:sz w:val="24"/>
+          <w:szCs w:val="24"/>
+        </w:rPr>
+        <w:t>jal</w:t>
+      </w:r>
+      <w:proofErr w:type="spellEnd"/>
+      <w:r>
+        <w:rPr>
+          <w:sz w:val="24"/>
+          <w:szCs w:val="24"/>
+        </w:rPr>
+        <w:t xml:space="preserve"> label</w:t>
       </w:r>
     </w:p>
     <w:p>
@@ -1142,7 +1175,23 @@
           <w:sz w:val="24"/>
           <w:szCs w:val="24"/>
         </w:rPr>
-        <w:t>Set $ra to PC+4 (+4 to move onto the next instruction)</w:t>
+        <w:t>Set $</w:t>
+      </w:r>
+      <w:proofErr w:type="spellStart"/>
+      <w:r>
+        <w:rPr>
+          <w:sz w:val="24"/>
+          <w:szCs w:val="24"/>
+        </w:rPr>
+        <w:t>ra</w:t>
+      </w:r>
+      <w:proofErr w:type="spellEnd"/>
+      <w:r>
+        <w:rPr>
+          <w:sz w:val="24"/>
+          <w:szCs w:val="24"/>
+        </w:rPr>
+        <w:t xml:space="preserve"> to PC+4 (+4 to move onto the next instruction)</w:t>
       </w:r>
     </w:p>
     <w:p>
@@ -1204,8 +1253,33 @@
           <w:sz w:val="24"/>
           <w:szCs w:val="24"/>
         </w:rPr>
-        <w:t>Returning uses: jr ra</w:t>
-      </w:r>
+        <w:t xml:space="preserve">Returning uses: </w:t>
+      </w:r>
+      <w:proofErr w:type="spellStart"/>
+      <w:r>
+        <w:rPr>
+          <w:sz w:val="24"/>
+          <w:szCs w:val="24"/>
+        </w:rPr>
+        <w:t>jr</w:t>
+      </w:r>
+      <w:proofErr w:type="spellEnd"/>
+      <w:r>
+        <w:rPr>
+          <w:sz w:val="24"/>
+          <w:szCs w:val="24"/>
+        </w:rPr>
+        <w:t xml:space="preserve"> </w:t>
+      </w:r>
+      <w:proofErr w:type="spellStart"/>
+      <w:r>
+        <w:rPr>
+          <w:sz w:val="24"/>
+          <w:szCs w:val="24"/>
+        </w:rPr>
+        <w:t>ra</w:t>
+      </w:r>
+      <w:proofErr w:type="spellEnd"/>
     </w:p>
     <w:p>
       <w:pPr>
@@ -1224,8 +1298,17 @@
           <w:sz w:val="24"/>
           <w:szCs w:val="24"/>
         </w:rPr>
-        <w:t>Stands for ‘jump register’ and sets the PC to the value in the register $ra</w:t>
-      </w:r>
+        <w:t>Stands for ‘jump register’ and sets the PC to the value in the register $</w:t>
+      </w:r>
+      <w:proofErr w:type="spellStart"/>
+      <w:r>
+        <w:rPr>
+          <w:sz w:val="24"/>
+          <w:szCs w:val="24"/>
+        </w:rPr>
+        <w:t>ra</w:t>
+      </w:r>
+      <w:proofErr w:type="spellEnd"/>
     </w:p>
     <w:p>
       <w:pPr>
@@ -1560,7 +1643,23 @@
           <w:sz w:val="24"/>
           <w:szCs w:val="24"/>
         </w:rPr>
-        <w:t>In MIPS, sp always points to the last valid word on the stack.</w:t>
+        <w:t xml:space="preserve">In MIPS, </w:t>
+      </w:r>
+      <w:proofErr w:type="spellStart"/>
+      <w:r>
+        <w:rPr>
+          <w:sz w:val="24"/>
+          <w:szCs w:val="24"/>
+        </w:rPr>
+        <w:t>sp</w:t>
+      </w:r>
+      <w:proofErr w:type="spellEnd"/>
+      <w:r>
+        <w:rPr>
+          <w:sz w:val="24"/>
+          <w:szCs w:val="24"/>
+        </w:rPr>
+        <w:t xml:space="preserve"> always points to the last valid word on the stack.</w:t>
       </w:r>
     </w:p>
     <w:p>
@@ -1619,8 +1718,17 @@
           <w:sz w:val="24"/>
           <w:szCs w:val="24"/>
         </w:rPr>
-        <w:t>The stack can be used to save caller’s registers so they can be used by the callee</w:t>
-      </w:r>
+        <w:t xml:space="preserve">The stack can be used to save caller’s registers so they can be used by the </w:t>
+      </w:r>
+      <w:proofErr w:type="spellStart"/>
+      <w:r>
+        <w:rPr>
+          <w:sz w:val="24"/>
+          <w:szCs w:val="24"/>
+        </w:rPr>
+        <w:t>callee</w:t>
+      </w:r>
+      <w:proofErr w:type="spellEnd"/>
     </w:p>
     <w:p>
       <w:pPr>
@@ -1659,23 +1767,69 @@
           <w:sz w:val="24"/>
           <w:szCs w:val="24"/>
         </w:rPr>
-        <w:t>“caller save” vs “callee save”</w:t>
-      </w:r>
-    </w:p>
-    <w:p>
-      <w:pPr>
-        <w:rPr>
-          <w:sz w:val="24"/>
-          <w:szCs w:val="24"/>
-        </w:rPr>
-      </w:pPr>
-      <w:r>
-        <w:rPr>
-          <w:sz w:val="24"/>
-          <w:szCs w:val="24"/>
-        </w:rPr>
-        <w:t>The stack can slo be used to pass and return parameters</w:t>
-      </w:r>
+        <w:t>“caller save” vs “</w:t>
+      </w:r>
+      <w:proofErr w:type="spellStart"/>
+      <w:r>
+        <w:rPr>
+          <w:sz w:val="24"/>
+          <w:szCs w:val="24"/>
+        </w:rPr>
+        <w:t>callee</w:t>
+      </w:r>
+      <w:proofErr w:type="spellEnd"/>
+      <w:r>
+        <w:rPr>
+          <w:sz w:val="24"/>
+          <w:szCs w:val="24"/>
+        </w:rPr>
+        <w:t xml:space="preserve"> save”</w:t>
+      </w:r>
+    </w:p>
+    <w:p>
+      <w:pPr>
+        <w:rPr>
+          <w:sz w:val="24"/>
+          <w:szCs w:val="24"/>
+        </w:rPr>
+      </w:pPr>
+      <w:r>
+        <w:rPr>
+          <w:sz w:val="24"/>
+          <w:szCs w:val="24"/>
+        </w:rPr>
+        <w:t xml:space="preserve">The stack can </w:t>
+      </w:r>
+      <w:r>
+        <w:rPr>
+          <w:sz w:val="24"/>
+          <w:szCs w:val="24"/>
+        </w:rPr>
+        <w:t>a</w:t>
+      </w:r>
+      <w:r>
+        <w:rPr>
+          <w:sz w:val="24"/>
+          <w:szCs w:val="24"/>
+        </w:rPr>
+        <w:t>l</w:t>
+      </w:r>
+      <w:r>
+        <w:rPr>
+          <w:sz w:val="24"/>
+          <w:szCs w:val="24"/>
+        </w:rPr>
+        <w:t>s</w:t>
+      </w:r>
+      <w:r>
+        <w:rPr>
+          <w:sz w:val="24"/>
+          <w:szCs w:val="24"/>
+        </w:rPr>
+        <w:t>o be used to pass and return parameters</w:t>
+      </w:r>
+      <w:bookmarkStart w:id="0" w:name="_GoBack"/>
+      <w:bookmarkEnd w:id="0"/>
     </w:p>
     <w:p>
       <w:pPr>
@@ -2284,8 +2438,6 @@
         </w:rPr>
         <w:t>More memory and faster clock frequency -&gt; fixed length, fixed format instructions for easy, fast decoding logic.</w:t>
       </w:r>
-      <w:bookmarkStart w:id="0" w:name="_GoBack"/>
-      <w:bookmarkEnd w:id="0"/>
     </w:p>
     <w:sectPr>
       <w:headerReference w:type="default" r:id="rId26"/>
@@ -3308,6 +3460,7 @@
     <w:lsdException w:name="HTML Sample" w:semiHidden="1" w:unhideWhenUsed="1"/>
     <w:lsdException w:name="HTML Typewriter" w:semiHidden="1" w:unhideWhenUsed="1"/>
     <w:lsdException w:name="HTML Variable" w:semiHidden="1" w:unhideWhenUsed="1"/>
+    <w:lsdException w:name="Normal Table" w:semiHidden="1" w:unhideWhenUsed="1"/>
     <w:lsdException w:name="annotation subject" w:semiHidden="1" w:unhideWhenUsed="1"/>
     <w:lsdException w:name="No List" w:semiHidden="1" w:unhideWhenUsed="1"/>
     <w:lsdException w:name="Outline List 1" w:semiHidden="1" w:unhideWhenUsed="1"/>
@@ -3354,8 +3507,10 @@
     <w:lsdException w:name="Table Subtle 2" w:semiHidden="1" w:unhideWhenUsed="1"/>
     <w:lsdException w:name="Table Web 1" w:semiHidden="1" w:unhideWhenUsed="1"/>
     <w:lsdException w:name="Table Web 2" w:semiHidden="1" w:unhideWhenUsed="1"/>
+    <w:lsdException w:name="Table Web 3" w:semiHidden="1" w:unhideWhenUsed="1"/>
     <w:lsdException w:name="Balloon Text" w:semiHidden="1" w:unhideWhenUsed="1"/>
     <w:lsdException w:name="Table Grid" w:uiPriority="39"/>
+    <w:lsdException w:name="Table Theme" w:semiHidden="1" w:unhideWhenUsed="1"/>
     <w:lsdException w:name="Placeholder Text" w:semiHidden="1"/>
     <w:lsdException w:name="No Spacing" w:uiPriority="1" w:qFormat="1"/>
     <w:lsdException w:name="Light Shading" w:uiPriority="60"/>
@@ -3585,6 +3740,7 @@
   <w:style w:type="character" w:default="1" w:styleId="DefaultParagraphFont">
     <w:name w:val="Default Paragraph Font"/>
     <w:uiPriority w:val="1"/>
+    <w:semiHidden/>
     <w:unhideWhenUsed/>
   </w:style>
   <w:style w:type="table" w:default="1" w:styleId="TableNormal">

</xml_diff>